<commit_message>
flow of program in comments, soa server domain and IP, updated docs
</commit_message>
<xml_diff>
--- a/Documentation.docx
+++ b/Documentation.docx
@@ -261,6 +261,7 @@
                                     <w:dataBinding w:prefixMappings="xmlns:ns0='http://purl.org/dc/elements/1.1/' xmlns:ns1='http://schemas.openxmlformats.org/package/2006/metadata/core-properties' " w:xpath="/ns1:coreProperties[1]/ns0:title[1]" w:storeItemID="{6C3C8BC8-F283-45AE-878A-BAB7291924A1}"/>
                                     <w:text/>
                                   </w:sdtPr>
+                                  <w:sdtEndPr/>
                                   <w:sdtContent>
                                     <w:p>
                                       <w:pPr>
@@ -417,6 +418,7 @@
                               <w:dataBinding w:prefixMappings="xmlns:ns0='http://purl.org/dc/elements/1.1/' xmlns:ns1='http://schemas.openxmlformats.org/package/2006/metadata/core-properties' " w:xpath="/ns1:coreProperties[1]/ns0:title[1]" w:storeItemID="{6C3C8BC8-F283-45AE-878A-BAB7291924A1}"/>
                               <w:text/>
                             </w:sdtPr>
+                            <w:sdtEndPr/>
                             <w:sdtContent>
                               <w:p>
                                 <w:pPr>
@@ -589,12 +591,271 @@
     </w:sdt>
     <w:p>
       <w:pPr>
-        <w:rPr>
-          <w:rFonts w:ascii="Georgia" w:hAnsi="Georgia"/>
-        </w:rPr>
+        <w:pStyle w:val="Heading1"/>
       </w:pPr>
-      <w:bookmarkStart w:id="0" w:name="_GoBack"/>
+      <w:r>
+        <w:lastRenderedPageBreak/>
+        <w:t>Usage</w:t>
+      </w:r>
+    </w:p>
+    <w:p>
+      <w:pPr>
+        <w:pStyle w:val="Heading2"/>
+      </w:pPr>
+      <w:r>
+        <w:t>Example input</w:t>
+      </w:r>
+    </w:p>
+    <w:p>
+      <w:r>
+        <w:t>What follows is a template for input. It is to be given as input to a terminal or a command prompt</w:t>
+      </w:r>
+    </w:p>
+    <w:p>
+      <w:pPr>
+        <w:pStyle w:val="Typewriter"/>
+      </w:pPr>
+      <w:r>
+        <w:t xml:space="preserve">python kamins.py </w:t>
+      </w:r>
+      <w:r>
+        <w:t xml:space="preserve">victimIP </w:t>
+      </w:r>
+      <w:bookmarkStart w:id="0" w:name="_Hlk508715230"/>
+      <w:r>
+        <w:t xml:space="preserve">targetDomain </w:t>
+      </w:r>
+      <w:bookmarkStart w:id="1" w:name="_Hlk508715243"/>
       <w:bookmarkEnd w:id="0"/>
+      <w:r>
+        <w:t xml:space="preserve">yourDNSIP </w:t>
+      </w:r>
+      <w:bookmarkStart w:id="2" w:name="_Hlk508715306"/>
+      <w:bookmarkEnd w:id="1"/>
+      <w:r>
+        <w:t>[-s</w:t>
+      </w:r>
+      <w:bookmarkEnd w:id="2"/>
+      <w:r>
+        <w:t xml:space="preserve"> -l]</w:t>
+      </w:r>
+    </w:p>
+    <w:p>
+      <w:r>
+        <w:t>Each of the given arguments is described below:</w:t>
+      </w:r>
+    </w:p>
+    <w:p>
+      <w:pPr>
+        <w:pStyle w:val="ListParagraph"/>
+        <w:numPr>
+          <w:ilvl w:val="0"/>
+          <w:numId w:val="1"/>
+        </w:numPr>
+        <w:rPr>
+          <w:rFonts w:ascii="Courier New" w:hAnsi="Courier New" w:cs="Courier New"/>
+        </w:rPr>
+      </w:pPr>
+      <w:r>
+        <w:rPr>
+          <w:rFonts w:ascii="Courier New" w:hAnsi="Courier New" w:cs="Courier New"/>
+        </w:rPr>
+        <w:t>victimIP</w:t>
+      </w:r>
+      <w:r>
+        <w:rPr>
+          <w:rFonts w:cstheme="minorHAnsi"/>
+        </w:rPr>
+        <w:t xml:space="preserve"> – IP of the DNS server that is to be cache poisoned,</w:t>
+      </w:r>
+    </w:p>
+    <w:p>
+      <w:pPr>
+        <w:pStyle w:val="ListParagraph"/>
+        <w:numPr>
+          <w:ilvl w:val="0"/>
+          <w:numId w:val="1"/>
+        </w:numPr>
+        <w:rPr>
+          <w:rFonts w:ascii="Courier New" w:hAnsi="Courier New" w:cs="Courier New"/>
+        </w:rPr>
+      </w:pPr>
+      <w:r>
+        <w:rPr>
+          <w:rFonts w:ascii="Courier New" w:hAnsi="Courier New" w:cs="Courier New"/>
+        </w:rPr>
+        <w:t xml:space="preserve">targetDomain </w:t>
+      </w:r>
+      <w:r>
+        <w:rPr>
+          <w:rFonts w:cstheme="minorHAnsi"/>
+        </w:rPr>
+        <w:t>– domain (zone) that is to be spoofed,</w:t>
+      </w:r>
+    </w:p>
+    <w:p>
+      <w:pPr>
+        <w:pStyle w:val="ListParagraph"/>
+        <w:numPr>
+          <w:ilvl w:val="0"/>
+          <w:numId w:val="1"/>
+        </w:numPr>
+        <w:rPr>
+          <w:rFonts w:ascii="Courier New" w:hAnsi="Courier New" w:cs="Courier New"/>
+        </w:rPr>
+      </w:pPr>
+      <w:r>
+        <w:rPr>
+          <w:rFonts w:ascii="Courier New" w:hAnsi="Courier New" w:cs="Courier New"/>
+        </w:rPr>
+        <w:t>yourDNSIP</w:t>
+      </w:r>
+      <w:r>
+        <w:rPr>
+          <w:rFonts w:ascii="Courier New" w:hAnsi="Courier New" w:cs="Courier New"/>
+        </w:rPr>
+        <w:t xml:space="preserve"> </w:t>
+      </w:r>
+      <w:r>
+        <w:rPr>
+          <w:rFonts w:cstheme="minorHAnsi"/>
+        </w:rPr>
+        <w:t>– IP of your DNS server (that is to be given as authoritative for the target domain)</w:t>
+      </w:r>
+      <w:r>
+        <w:rPr>
+          <w:rFonts w:cstheme="minorHAnsi"/>
+        </w:rPr>
+        <w:t xml:space="preserve">. This argument can also be one of the following </w:t>
+      </w:r>
+      <w:r>
+        <w:rPr>
+          <w:rFonts w:ascii="Courier New" w:hAnsi="Courier New" w:cs="Courier New"/>
+        </w:rPr>
+        <w:t>myip</w:t>
+      </w:r>
+      <w:r>
+        <w:rPr>
+          <w:rFonts w:cstheme="minorHAnsi"/>
+        </w:rPr>
+        <w:t xml:space="preserve"> or </w:t>
+      </w:r>
+      <w:r>
+        <w:rPr>
+          <w:rFonts w:ascii="Courier New" w:hAnsi="Courier New" w:cs="Courier New"/>
+        </w:rPr>
+        <w:t>myIP</w:t>
+      </w:r>
+      <w:r>
+        <w:rPr>
+          <w:rFonts w:cstheme="minorHAnsi"/>
+        </w:rPr>
+        <w:t xml:space="preserve"> in order to put the user’s current public </w:t>
+      </w:r>
+      <w:bookmarkStart w:id="3" w:name="_GoBack"/>
+      <w:bookmarkEnd w:id="3"/>
+      <w:r>
+        <w:rPr>
+          <w:rFonts w:cstheme="minorHAnsi"/>
+        </w:rPr>
+        <w:t>IP</w:t>
+      </w:r>
+      <w:r>
+        <w:rPr>
+          <w:rFonts w:cstheme="minorHAnsi"/>
+        </w:rPr>
+        <w:t>,</w:t>
+      </w:r>
+    </w:p>
+    <w:p>
+      <w:pPr>
+        <w:pStyle w:val="ListParagraph"/>
+        <w:numPr>
+          <w:ilvl w:val="0"/>
+          <w:numId w:val="1"/>
+        </w:numPr>
+        <w:rPr>
+          <w:rFonts w:ascii="Courier New" w:hAnsi="Courier New" w:cs="Courier New"/>
+        </w:rPr>
+      </w:pPr>
+      <w:r>
+        <w:rPr>
+          <w:rFonts w:ascii="Courier New" w:hAnsi="Courier New" w:cs="Courier New"/>
+        </w:rPr>
+        <w:t>-s</w:t>
+      </w:r>
+      <w:r>
+        <w:rPr>
+          <w:rFonts w:cstheme="minorHAnsi"/>
+        </w:rPr>
+        <w:t xml:space="preserve"> – specifies the silent method for the attack</w:t>
+      </w:r>
+      <w:r>
+        <w:rPr>
+          <w:rFonts w:cstheme="minorHAnsi"/>
+        </w:rPr>
+        <w:t>,</w:t>
+      </w:r>
+    </w:p>
+    <w:p>
+      <w:pPr>
+        <w:pStyle w:val="ListParagraph"/>
+        <w:numPr>
+          <w:ilvl w:val="0"/>
+          <w:numId w:val="1"/>
+        </w:numPr>
+        <w:rPr>
+          <w:rFonts w:ascii="Courier New" w:hAnsi="Courier New" w:cs="Courier New"/>
+        </w:rPr>
+      </w:pPr>
+      <w:r>
+        <w:rPr>
+          <w:rFonts w:ascii="Courier New" w:hAnsi="Courier New" w:cs="Courier New"/>
+        </w:rPr>
+        <w:t>-</w:t>
+      </w:r>
+      <w:r>
+        <w:rPr>
+          <w:rFonts w:ascii="Courier New" w:hAnsi="Courier New" w:cs="Courier New"/>
+        </w:rPr>
+        <w:t>l</w:t>
+      </w:r>
+      <w:r>
+        <w:rPr>
+          <w:rFonts w:cstheme="minorHAnsi"/>
+        </w:rPr>
+        <w:t xml:space="preserve"> – specifies the loud method for the attack</w:t>
+      </w:r>
+      <w:r>
+        <w:rPr>
+          <w:rFonts w:cstheme="minorHAnsi"/>
+        </w:rPr>
+        <w:t>.</w:t>
+      </w:r>
+    </w:p>
+    <w:p>
+      <w:pPr>
+        <w:pStyle w:val="ListParagraph"/>
+        <w:numPr>
+          <w:ilvl w:val="1"/>
+          <w:numId w:val="1"/>
+        </w:numPr>
+        <w:rPr>
+          <w:rFonts w:ascii="Courier New" w:hAnsi="Courier New" w:cs="Courier New"/>
+        </w:rPr>
+      </w:pPr>
+      <w:r>
+        <w:rPr>
+          <w:rFonts w:cstheme="minorHAnsi"/>
+        </w:rPr>
+        <w:t>Note: only one of the above two can be used</w:t>
+      </w:r>
+      <w:r>
+        <w:rPr>
+          <w:rFonts w:cstheme="minorHAnsi"/>
+        </w:rPr>
+        <w:t>.</w:t>
+      </w:r>
     </w:p>
     <w:sectPr>
       <w:pgSz w:w="12240" w:h="15840"/>
@@ -606,6 +867,127 @@
     </w:sectPr>
   </w:body>
 </w:document>
+</file>
+
+<file path=word/numbering.xml><?xml version="1.0" encoding="utf-8"?>
+<w:numbering xmlns:wpc="http://schemas.microsoft.com/office/word/2010/wordprocessingCanvas" xmlns:cx="http://schemas.microsoft.com/office/drawing/2014/chartex" xmlns:cx1="http://schemas.microsoft.com/office/drawing/2015/9/8/chartex" xmlns:cx2="http://schemas.microsoft.com/office/drawing/2015/10/21/chartex" xmlns:cx3="http://schemas.microsoft.com/office/drawing/2016/5/9/chartex" xmlns:cx4="http://schemas.microsoft.com/office/drawing/2016/5/10/chartex" xmlns:cx5="http://schemas.microsoft.com/office/drawing/2016/5/11/chartex" xmlns:cx6="http://schemas.microsoft.com/office/drawing/2016/5/12/chartex" xmlns:cx7="http://schemas.microsoft.com/office/drawing/2016/5/13/chartex" xmlns:cx8="http://schemas.microsoft.com/office/drawing/2016/5/14/chartex" xmlns:mc="http://schemas.openxmlformats.org/markup-compatibility/2006" xmlns:aink="http://schemas.microsoft.com/office/drawing/2016/ink" xmlns:am3d="http://schemas.microsoft.com/office/drawing/2017/model3d" xmlns:o="urn:schemas-microsoft-com:office:office" xmlns:r="http://schemas.openxmlformats.org/officeDocument/2006/relationships" xmlns:m="http://schemas.openxmlformats.org/officeDocument/2006/math" xmlns:v="urn:schemas-microsoft-com:vml" xmlns:wp14="http://schemas.microsoft.com/office/word/2010/wordprocessingDrawing" xmlns:wp="http://schemas.openxmlformats.org/drawingml/2006/wordprocessingDrawing" xmlns:w10="urn:schemas-microsoft-com:office:word" xmlns:w="http://schemas.openxmlformats.org/wordprocessingml/2006/main" xmlns:w14="http://schemas.microsoft.com/office/word/2010/wordml" xmlns:w15="http://schemas.microsoft.com/office/word/2012/wordml" xmlns:w16cid="http://schemas.microsoft.com/office/word/2016/wordml/cid" xmlns:w16se="http://schemas.microsoft.com/office/word/2015/wordml/symex" xmlns:wpg="http://schemas.microsoft.com/office/word/2010/wordprocessingGroup" xmlns:wpi="http://schemas.microsoft.com/office/word/2010/wordprocessingInk" xmlns:wne="http://schemas.microsoft.com/office/word/2006/wordml" xmlns:wps="http://schemas.microsoft.com/office/word/2010/wordprocessingShape" mc:Ignorable="w14 w15 w16se w16cid wp14">
+  <w:abstractNum w:abstractNumId="0" w15:restartNumberingAfterBreak="0">
+    <w:nsid w:val="364524AC"/>
+    <w:multiLevelType w:val="hybridMultilevel"/>
+    <w:tmpl w:val="1B3AED2E"/>
+    <w:lvl w:ilvl="0" w:tplc="04090001">
+      <w:start w:val="1"/>
+      <w:numFmt w:val="bullet"/>
+      <w:lvlText w:val=""/>
+      <w:lvlJc w:val="left"/>
+      <w:pPr>
+        <w:ind w:left="720" w:hanging="360"/>
+      </w:pPr>
+      <w:rPr>
+        <w:rFonts w:ascii="Symbol" w:hAnsi="Symbol" w:hint="default"/>
+      </w:rPr>
+    </w:lvl>
+    <w:lvl w:ilvl="1" w:tplc="04090003">
+      <w:start w:val="1"/>
+      <w:numFmt w:val="bullet"/>
+      <w:lvlText w:val="o"/>
+      <w:lvlJc w:val="left"/>
+      <w:pPr>
+        <w:ind w:left="1440" w:hanging="360"/>
+      </w:pPr>
+      <w:rPr>
+        <w:rFonts w:ascii="Courier New" w:hAnsi="Courier New" w:cs="Courier New" w:hint="default"/>
+      </w:rPr>
+    </w:lvl>
+    <w:lvl w:ilvl="2" w:tplc="04090005" w:tentative="1">
+      <w:start w:val="1"/>
+      <w:numFmt w:val="bullet"/>
+      <w:lvlText w:val=""/>
+      <w:lvlJc w:val="left"/>
+      <w:pPr>
+        <w:ind w:left="2160" w:hanging="360"/>
+      </w:pPr>
+      <w:rPr>
+        <w:rFonts w:ascii="Wingdings" w:hAnsi="Wingdings" w:hint="default"/>
+      </w:rPr>
+    </w:lvl>
+    <w:lvl w:ilvl="3" w:tplc="04090001" w:tentative="1">
+      <w:start w:val="1"/>
+      <w:numFmt w:val="bullet"/>
+      <w:lvlText w:val=""/>
+      <w:lvlJc w:val="left"/>
+      <w:pPr>
+        <w:ind w:left="2880" w:hanging="360"/>
+      </w:pPr>
+      <w:rPr>
+        <w:rFonts w:ascii="Symbol" w:hAnsi="Symbol" w:hint="default"/>
+      </w:rPr>
+    </w:lvl>
+    <w:lvl w:ilvl="4" w:tplc="04090003" w:tentative="1">
+      <w:start w:val="1"/>
+      <w:numFmt w:val="bullet"/>
+      <w:lvlText w:val="o"/>
+      <w:lvlJc w:val="left"/>
+      <w:pPr>
+        <w:ind w:left="3600" w:hanging="360"/>
+      </w:pPr>
+      <w:rPr>
+        <w:rFonts w:ascii="Courier New" w:hAnsi="Courier New" w:cs="Courier New" w:hint="default"/>
+      </w:rPr>
+    </w:lvl>
+    <w:lvl w:ilvl="5" w:tplc="04090005" w:tentative="1">
+      <w:start w:val="1"/>
+      <w:numFmt w:val="bullet"/>
+      <w:lvlText w:val=""/>
+      <w:lvlJc w:val="left"/>
+      <w:pPr>
+        <w:ind w:left="4320" w:hanging="360"/>
+      </w:pPr>
+      <w:rPr>
+        <w:rFonts w:ascii="Wingdings" w:hAnsi="Wingdings" w:hint="default"/>
+      </w:rPr>
+    </w:lvl>
+    <w:lvl w:ilvl="6" w:tplc="04090001" w:tentative="1">
+      <w:start w:val="1"/>
+      <w:numFmt w:val="bullet"/>
+      <w:lvlText w:val=""/>
+      <w:lvlJc w:val="left"/>
+      <w:pPr>
+        <w:ind w:left="5040" w:hanging="360"/>
+      </w:pPr>
+      <w:rPr>
+        <w:rFonts w:ascii="Symbol" w:hAnsi="Symbol" w:hint="default"/>
+      </w:rPr>
+    </w:lvl>
+    <w:lvl w:ilvl="7" w:tplc="04090003" w:tentative="1">
+      <w:start w:val="1"/>
+      <w:numFmt w:val="bullet"/>
+      <w:lvlText w:val="o"/>
+      <w:lvlJc w:val="left"/>
+      <w:pPr>
+        <w:ind w:left="5760" w:hanging="360"/>
+      </w:pPr>
+      <w:rPr>
+        <w:rFonts w:ascii="Courier New" w:hAnsi="Courier New" w:cs="Courier New" w:hint="default"/>
+      </w:rPr>
+    </w:lvl>
+    <w:lvl w:ilvl="8" w:tplc="04090005" w:tentative="1">
+      <w:start w:val="1"/>
+      <w:numFmt w:val="bullet"/>
+      <w:lvlText w:val=""/>
+      <w:lvlJc w:val="left"/>
+      <w:pPr>
+        <w:ind w:left="6480" w:hanging="360"/>
+      </w:pPr>
+      <w:rPr>
+        <w:rFonts w:ascii="Wingdings" w:hAnsi="Wingdings" w:hint="default"/>
+      </w:rPr>
+    </w:lvl>
+  </w:abstractNum>
+  <w:num w:numId="1">
+    <w:abstractNumId w:val="0"/>
+  </w:num>
+</w:numbering>
 </file>
 
 <file path=word/styles.xml><?xml version="1.0" encoding="utf-8"?>
@@ -1006,6 +1388,49 @@
     <w:name w:val="Normal"/>
     <w:qFormat/>
   </w:style>
+  <w:style w:type="paragraph" w:styleId="Heading1">
+    <w:name w:val="heading 1"/>
+    <w:basedOn w:val="Normal"/>
+    <w:next w:val="Normal"/>
+    <w:link w:val="Heading1Char"/>
+    <w:uiPriority w:val="9"/>
+    <w:qFormat/>
+    <w:rsid w:val="00274D48"/>
+    <w:pPr>
+      <w:keepNext/>
+      <w:keepLines/>
+      <w:spacing w:before="240" w:after="0"/>
+      <w:outlineLvl w:val="0"/>
+    </w:pPr>
+    <w:rPr>
+      <w:rFonts w:asciiTheme="majorHAnsi" w:eastAsiaTheme="majorEastAsia" w:hAnsiTheme="majorHAnsi" w:cstheme="majorBidi"/>
+      <w:color w:val="2F5496" w:themeColor="accent1" w:themeShade="BF"/>
+      <w:sz w:val="32"/>
+      <w:szCs w:val="32"/>
+    </w:rPr>
+  </w:style>
+  <w:style w:type="paragraph" w:styleId="Heading2">
+    <w:name w:val="heading 2"/>
+    <w:basedOn w:val="Normal"/>
+    <w:next w:val="Normal"/>
+    <w:link w:val="Heading2Char"/>
+    <w:uiPriority w:val="9"/>
+    <w:unhideWhenUsed/>
+    <w:qFormat/>
+    <w:rsid w:val="003B4D3A"/>
+    <w:pPr>
+      <w:keepNext/>
+      <w:keepLines/>
+      <w:spacing w:before="40" w:after="0"/>
+      <w:outlineLvl w:val="1"/>
+    </w:pPr>
+    <w:rPr>
+      <w:rFonts w:asciiTheme="majorHAnsi" w:eastAsiaTheme="majorEastAsia" w:hAnsiTheme="majorHAnsi" w:cstheme="majorBidi"/>
+      <w:color w:val="2F5496" w:themeColor="accent1" w:themeShade="BF"/>
+      <w:sz w:val="26"/>
+      <w:szCs w:val="26"/>
+    </w:rPr>
+  </w:style>
   <w:style w:type="character" w:default="1" w:styleId="DefaultParagraphFont">
     <w:name w:val="Default Paragraph Font"/>
     <w:uiPriority w:val="1"/>
@@ -1054,6 +1479,65 @@
     <w:rsid w:val="00814D7C"/>
     <w:rPr>
       <w:rFonts w:eastAsiaTheme="minorEastAsia"/>
+    </w:rPr>
+  </w:style>
+  <w:style w:type="character" w:customStyle="1" w:styleId="Heading1Char">
+    <w:name w:val="Heading 1 Char"/>
+    <w:basedOn w:val="DefaultParagraphFont"/>
+    <w:link w:val="Heading1"/>
+    <w:uiPriority w:val="9"/>
+    <w:rsid w:val="00274D48"/>
+    <w:rPr>
+      <w:rFonts w:asciiTheme="majorHAnsi" w:eastAsiaTheme="majorEastAsia" w:hAnsiTheme="majorHAnsi" w:cstheme="majorBidi"/>
+      <w:color w:val="2F5496" w:themeColor="accent1" w:themeShade="BF"/>
+      <w:sz w:val="32"/>
+      <w:szCs w:val="32"/>
+    </w:rPr>
+  </w:style>
+  <w:style w:type="character" w:customStyle="1" w:styleId="Heading2Char">
+    <w:name w:val="Heading 2 Char"/>
+    <w:basedOn w:val="DefaultParagraphFont"/>
+    <w:link w:val="Heading2"/>
+    <w:uiPriority w:val="9"/>
+    <w:rsid w:val="003B4D3A"/>
+    <w:rPr>
+      <w:rFonts w:asciiTheme="majorHAnsi" w:eastAsiaTheme="majorEastAsia" w:hAnsiTheme="majorHAnsi" w:cstheme="majorBidi"/>
+      <w:color w:val="2F5496" w:themeColor="accent1" w:themeShade="BF"/>
+      <w:sz w:val="26"/>
+      <w:szCs w:val="26"/>
+    </w:rPr>
+  </w:style>
+  <w:style w:type="paragraph" w:customStyle="1" w:styleId="Typewriter">
+    <w:name w:val="Typewriter"/>
+    <w:basedOn w:val="Normal"/>
+    <w:link w:val="TypewriterChar"/>
+    <w:qFormat/>
+    <w:rsid w:val="009C2E35"/>
+    <w:pPr>
+      <w:jc w:val="center"/>
+    </w:pPr>
+    <w:rPr>
+      <w:rFonts w:ascii="Courier New" w:hAnsi="Courier New"/>
+    </w:rPr>
+  </w:style>
+  <w:style w:type="paragraph" w:styleId="ListParagraph">
+    <w:name w:val="List Paragraph"/>
+    <w:basedOn w:val="Normal"/>
+    <w:uiPriority w:val="34"/>
+    <w:qFormat/>
+    <w:rsid w:val="007E7C9F"/>
+    <w:pPr>
+      <w:ind w:left="720"/>
+      <w:contextualSpacing/>
+    </w:pPr>
+  </w:style>
+  <w:style w:type="character" w:customStyle="1" w:styleId="TypewriterChar">
+    <w:name w:val="Typewriter Char"/>
+    <w:basedOn w:val="DefaultParagraphFont"/>
+    <w:link w:val="Typewriter"/>
+    <w:rsid w:val="009C2E35"/>
+    <w:rPr>
+      <w:rFonts w:ascii="Courier New" w:hAnsi="Courier New"/>
     </w:rPr>
   </w:style>
 </w:styles>

</xml_diff>